<commit_message>
added new diagrams and doco
</commit_message>
<xml_diff>
--- a/SmartParking.docx
+++ b/SmartParking.docx
@@ -1264,13 +1264,6 @@
     </w:p>
     <w:p>
       <w:pPr>
-        <w:rPr>
-          <w:lang w:val="en-US"/>
-        </w:rPr>
-      </w:pPr>
-    </w:p>
-    <w:p>
-      <w:pPr>
         <w:pStyle w:val="Heading1"/>
         <w:numPr>
           <w:ilvl w:val="0"/>
@@ -1293,6 +1286,34 @@
           <w:lang w:val="en-US"/>
         </w:rPr>
       </w:pPr>
+      <w:r>
+        <w:rPr>
+          <w:lang w:val="en-US"/>
+        </w:rPr>
+        <w:t>Swagger files are available at URL</w:t>
+      </w:r>
+    </w:p>
+    <w:p>
+      <w:pPr>
+        <w:rPr>
+          <w:lang w:val="en-US"/>
+        </w:rPr>
+      </w:pPr>
+      <w:hyperlink r:id="rId16" w:history="1">
+        <w:r>
+          <w:rPr>
+            <w:rStyle w:val="Hyperlink"/>
+            <w:lang w:val="en-US"/>
+          </w:rPr>
+          <w:t>https://github.com/qazimobeen/smartparking/tree/master/IoT.Smart.Parking/IoT.Smart.Parking/bin/Debug/net5.0</w:t>
+        </w:r>
+      </w:hyperlink>
+      <w:r>
+        <w:rPr>
+          <w:lang w:val="en-US"/>
+        </w:rPr>
+        <w:t xml:space="preserve"> </w:t>
+      </w:r>
     </w:p>
     <w:p>
       <w:pPr>

</xml_diff>